<commit_message>
had to add two more error codes
Also finished the error examples.
</commit_message>
<xml_diff>
--- a/manual.docx
+++ b/manual.docx
@@ -2190,9 +2190,7 @@
         </w:rPr>
         <w:t>Tokens and Reserved Words</w:t>
       </w:r>
-      <w:bookmarkStart w:id="16" w:name="_GoBack"/>
       <w:bookmarkEnd w:id="15"/>
-      <w:bookmarkEnd w:id="16"/>
     </w:p>
     <w:tbl>
       <w:tblPr>
@@ -6257,7 +6255,7 @@
           <w:szCs w:val="36"/>
         </w:rPr>
       </w:pPr>
-      <w:bookmarkStart w:id="17" w:name="_Toc424389610"/>
+      <w:bookmarkStart w:id="16" w:name="_Toc424389610"/>
       <w:proofErr w:type="gramStart"/>
       <w:r>
         <w:rPr>
@@ -6288,7 +6286,7 @@
         </w:rPr>
         <w:t xml:space="preserve"> Instructions in PL/0</w:t>
       </w:r>
-      <w:bookmarkEnd w:id="17"/>
+      <w:bookmarkEnd w:id="16"/>
     </w:p>
     <w:p>
       <w:pPr>
@@ -6319,7 +6317,7 @@
           <w:szCs w:val="36"/>
         </w:rPr>
       </w:pPr>
-      <w:bookmarkStart w:id="18" w:name="_Toc424389611"/>
+      <w:bookmarkStart w:id="17" w:name="_Toc424389611"/>
       <w:proofErr w:type="gramStart"/>
       <w:r>
         <w:rPr>
@@ -6350,7 +6348,7 @@
         </w:rPr>
         <w:t xml:space="preserve"> Error Codes</w:t>
       </w:r>
-      <w:bookmarkEnd w:id="18"/>
+      <w:bookmarkEnd w:id="17"/>
     </w:p>
     <w:tbl>
       <w:tblPr>
@@ -6362,9 +6360,9 @@
         <w:tblLook w:val="04A0" w:firstRow="1" w:lastRow="0" w:firstColumn="1" w:lastColumn="0" w:noHBand="0" w:noVBand="1"/>
       </w:tblPr>
       <w:tblGrid>
-        <w:gridCol w:w="1251"/>
-        <w:gridCol w:w="3424"/>
-        <w:gridCol w:w="4675"/>
+        <w:gridCol w:w="1231"/>
+        <w:gridCol w:w="3263"/>
+        <w:gridCol w:w="4856"/>
       </w:tblGrid>
       <w:tr>
         <w:trPr>
@@ -8144,7 +8142,25 @@
                 <w:sz w:val="24"/>
                 <w:szCs w:val="24"/>
               </w:rPr>
-              <w:t>Cannot begin with this symbol</w:t>
+              <w:t xml:space="preserve">Cannot begin </w:t>
+            </w:r>
+            <w:r>
+              <w:rPr>
+                <w:rFonts w:eastAsiaTheme="majorEastAsia" w:cstheme="majorBidi"/>
+                <w:color w:val="auto"/>
+                <w:sz w:val="24"/>
+                <w:szCs w:val="24"/>
+              </w:rPr>
+              <w:t xml:space="preserve">statement </w:t>
+            </w:r>
+            <w:r>
+              <w:rPr>
+                <w:rFonts w:eastAsiaTheme="majorEastAsia" w:cstheme="majorBidi"/>
+                <w:color w:val="auto"/>
+                <w:sz w:val="24"/>
+                <w:szCs w:val="24"/>
+              </w:rPr>
+              <w:t>with this symbol</w:t>
             </w:r>
           </w:p>
         </w:tc>
@@ -8312,6 +8328,7 @@
                 <w:sz w:val="24"/>
                 <w:szCs w:val="24"/>
               </w:rPr>
+              <w:lastRenderedPageBreak/>
               <w:t>16</w:t>
             </w:r>
           </w:p>
@@ -8380,7 +8397,18 @@
                 <w:sz w:val="24"/>
                 <w:szCs w:val="24"/>
               </w:rPr>
-              <w:t>must be closed</w:t>
+              <w:t xml:space="preserve">must </w:t>
+            </w:r>
+            <w:bookmarkStart w:id="18" w:name="_GoBack"/>
+            <w:bookmarkEnd w:id="18"/>
+            <w:r>
+              <w:rPr>
+                <w:rFonts w:eastAsiaTheme="majorEastAsia" w:cstheme="majorBidi"/>
+                <w:color w:val="auto"/>
+                <w:sz w:val="24"/>
+                <w:szCs w:val="24"/>
+              </w:rPr>
+              <w:t>be closed</w:t>
             </w:r>
             <w:proofErr w:type="gramEnd"/>
             <w:r>
@@ -8429,7 +8457,6 @@
                 <w:sz w:val="24"/>
                 <w:szCs w:val="24"/>
               </w:rPr>
-              <w:lastRenderedPageBreak/>
               <w:t>17</w:t>
             </w:r>
           </w:p>
@@ -9124,7 +9151,7 @@
             <w:tcBorders>
               <w:top w:val="none" w:sz="0" w:space="0" w:color="auto"/>
               <w:left w:val="none" w:sz="0" w:space="0" w:color="auto"/>
-              <w:bottom w:val="none" w:sz="0" w:space="0" w:color="auto"/>
+              <w:bottom w:val="single" w:sz="4" w:space="0" w:color="C9C9C9" w:themeColor="accent3" w:themeTint="99"/>
             </w:tcBorders>
             <w:vAlign w:val="center"/>
           </w:tcPr>
@@ -9157,6 +9184,9 @@
         <w:tc>
           <w:tcPr>
             <w:tcW w:w="0" w:type="auto"/>
+            <w:tcBorders>
+              <w:bottom w:val="single" w:sz="4" w:space="0" w:color="C9C9C9" w:themeColor="accent3" w:themeTint="99"/>
+            </w:tcBorders>
             <w:shd w:val="clear" w:color="auto" w:fill="auto"/>
             <w:vAlign w:val="center"/>
           </w:tcPr>
@@ -9186,6 +9216,9 @@
         <w:tc>
           <w:tcPr>
             <w:tcW w:w="0" w:type="auto"/>
+            <w:tcBorders>
+              <w:bottom w:val="single" w:sz="4" w:space="0" w:color="C9C9C9" w:themeColor="accent3" w:themeTint="99"/>
+            </w:tcBorders>
             <w:shd w:val="clear" w:color="auto" w:fill="auto"/>
             <w:vAlign w:val="center"/>
           </w:tcPr>
@@ -9209,6 +9242,141 @@
                 <w:szCs w:val="24"/>
               </w:rPr>
               <w:t>A period must be at the end of the program.</w:t>
+            </w:r>
+          </w:p>
+        </w:tc>
+      </w:tr>
+      <w:tr>
+        <w:tc>
+          <w:tcPr>
+            <w:cnfStyle w:val="001000000000" w:firstRow="0" w:lastRow="0" w:firstColumn="1" w:lastColumn="0" w:oddVBand="0" w:evenVBand="0" w:oddHBand="0" w:evenHBand="0" w:firstRowFirstColumn="0" w:firstRowLastColumn="0" w:lastRowFirstColumn="0" w:lastRowLastColumn="0"/>
+            <w:tcW w:w="0" w:type="auto"/>
+            <w:tcBorders>
+              <w:top w:val="single" w:sz="4" w:space="0" w:color="C9C9C9" w:themeColor="accent3" w:themeTint="99"/>
+              <w:left w:val="single" w:sz="4" w:space="0" w:color="C9C9C9" w:themeColor="accent3" w:themeTint="99"/>
+              <w:bottom w:val="single" w:sz="4" w:space="0" w:color="C9C9C9" w:themeColor="accent3" w:themeTint="99"/>
+            </w:tcBorders>
+            <w:vAlign w:val="center"/>
+          </w:tcPr>
+          <w:p>
+            <w:pPr>
+              <w:jc w:val="center"/>
+              <w:outlineLvl w:val="0"/>
+              <w:rPr>
+                <w:rFonts w:eastAsiaTheme="majorEastAsia" w:cstheme="majorBidi"/>
+                <w:b/>
+                <w:sz w:val="24"/>
+                <w:szCs w:val="24"/>
+              </w:rPr>
+            </w:pPr>
+            <w:r>
+              <w:rPr>
+                <w:rFonts w:eastAsiaTheme="majorEastAsia" w:cstheme="majorBidi"/>
+                <w:b/>
+                <w:i w:val="0"/>
+                <w:color w:val="auto"/>
+                <w:sz w:val="24"/>
+                <w:szCs w:val="24"/>
+              </w:rPr>
+              <w:t>25</w:t>
+            </w:r>
+          </w:p>
+        </w:tc>
+        <w:tc>
+          <w:tcPr>
+            <w:tcW w:w="0" w:type="auto"/>
+            <w:tcBorders>
+              <w:top w:val="single" w:sz="4" w:space="0" w:color="C9C9C9" w:themeColor="accent3" w:themeTint="99"/>
+              <w:bottom w:val="single" w:sz="4" w:space="0" w:color="C9C9C9" w:themeColor="accent3" w:themeTint="99"/>
+            </w:tcBorders>
+            <w:shd w:val="clear" w:color="auto" w:fill="auto"/>
+            <w:vAlign w:val="center"/>
+          </w:tcPr>
+          <w:p>
+            <w:pPr>
+              <w:spacing w:before="120" w:after="120"/>
+              <w:outlineLvl w:val="0"/>
+              <w:cnfStyle w:val="000000000000" w:firstRow="0" w:lastRow="0" w:firstColumn="0" w:lastColumn="0" w:oddVBand="0" w:evenVBand="0" w:oddHBand="0" w:evenHBand="0" w:firstRowFirstColumn="0" w:firstRowLastColumn="0" w:lastRowFirstColumn="0" w:lastRowLastColumn="0"/>
+              <w:rPr>
+                <w:rFonts w:eastAsiaTheme="majorEastAsia" w:cstheme="majorBidi"/>
+                <w:color w:val="auto"/>
+                <w:sz w:val="24"/>
+                <w:szCs w:val="24"/>
+              </w:rPr>
+            </w:pPr>
+            <w:proofErr w:type="spellStart"/>
+            <w:r>
+              <w:rPr>
+                <w:rFonts w:eastAsiaTheme="majorEastAsia" w:cstheme="majorBidi"/>
+                <w:color w:val="auto"/>
+                <w:sz w:val="24"/>
+                <w:szCs w:val="24"/>
+              </w:rPr>
+              <w:t>Var</w:t>
+            </w:r>
+            <w:proofErr w:type="spellEnd"/>
+            <w:r>
+              <w:rPr>
+                <w:rFonts w:eastAsiaTheme="majorEastAsia" w:cstheme="majorBidi"/>
+                <w:color w:val="auto"/>
+                <w:sz w:val="24"/>
+                <w:szCs w:val="24"/>
+              </w:rPr>
+              <w:t xml:space="preserve"> or </w:t>
+            </w:r>
+            <w:proofErr w:type="spellStart"/>
+            <w:r>
+              <w:rPr>
+                <w:rFonts w:eastAsiaTheme="majorEastAsia" w:cstheme="majorBidi"/>
+                <w:color w:val="auto"/>
+                <w:sz w:val="24"/>
+                <w:szCs w:val="24"/>
+              </w:rPr>
+              <w:t>const</w:t>
+            </w:r>
+            <w:proofErr w:type="spellEnd"/>
+            <w:r>
+              <w:rPr>
+                <w:rFonts w:eastAsiaTheme="majorEastAsia" w:cstheme="majorBidi"/>
+                <w:color w:val="auto"/>
+                <w:sz w:val="24"/>
+                <w:szCs w:val="24"/>
+              </w:rPr>
+              <w:t xml:space="preserve"> detected more than once</w:t>
+            </w:r>
+          </w:p>
+        </w:tc>
+        <w:tc>
+          <w:tcPr>
+            <w:tcW w:w="0" w:type="auto"/>
+            <w:tcBorders>
+              <w:top w:val="single" w:sz="4" w:space="0" w:color="C9C9C9" w:themeColor="accent3" w:themeTint="99"/>
+              <w:bottom w:val="single" w:sz="4" w:space="0" w:color="C9C9C9" w:themeColor="accent3" w:themeTint="99"/>
+              <w:right w:val="nil"/>
+            </w:tcBorders>
+            <w:shd w:val="clear" w:color="auto" w:fill="auto"/>
+            <w:vAlign w:val="center"/>
+          </w:tcPr>
+          <w:p>
+            <w:pPr>
+              <w:spacing w:before="120" w:after="120"/>
+              <w:outlineLvl w:val="0"/>
+              <w:cnfStyle w:val="000000000000" w:firstRow="0" w:lastRow="0" w:firstColumn="0" w:lastColumn="0" w:oddVBand="0" w:evenVBand="0" w:oddHBand="0" w:evenHBand="0" w:firstRowFirstColumn="0" w:firstRowLastColumn="0" w:lastRowFirstColumn="0" w:lastRowLastColumn="0"/>
+              <w:rPr>
+                <w:rFonts w:eastAsiaTheme="majorEastAsia" w:cstheme="majorBidi"/>
+                <w:color w:val="auto"/>
+                <w:sz w:val="24"/>
+                <w:szCs w:val="24"/>
+              </w:rPr>
+            </w:pPr>
+            <w:r>
+              <w:rPr>
+                <w:rFonts w:eastAsiaTheme="majorEastAsia" w:cstheme="majorBidi"/>
+                <w:color w:val="auto"/>
+                <w:sz w:val="24"/>
+                <w:szCs w:val="24"/>
+              </w:rPr>
+              <w:t>You can only declare variables and constants once per level. Merge the declarations into one.</w:t>
             </w:r>
           </w:p>
         </w:tc>
@@ -9298,7 +9466,7 @@
           <w:rPr>
             <w:noProof/>
           </w:rPr>
-          <w:t>11</w:t>
+          <w:t>15</w:t>
         </w:r>
         <w:r>
           <w:rPr>
@@ -11082,7 +11250,7 @@
 </file>
 
 <file path=customXml/itemProps1.xml><?xml version="1.0" encoding="utf-8"?>
-<ds:datastoreItem xmlns:ds="http://schemas.openxmlformats.org/officeDocument/2006/customXml" ds:itemID="{1690F3D9-6D31-4161-A716-4D1EE2AADF43}">
+<ds:datastoreItem xmlns:ds="http://schemas.openxmlformats.org/officeDocument/2006/customXml" ds:itemID="{366BD541-270B-44C0-AB50-69CF3F4CA48B}">
   <ds:schemaRefs>
     <ds:schemaRef ds:uri="http://schemas.openxmlformats.org/officeDocument/2006/bibliography"/>
   </ds:schemaRefs>

</xml_diff>